<commit_message>
Maj des logs finale
</commit_message>
<xml_diff>
--- a/logs-hebdo/Fichier_logs_hebdo.docx
+++ b/logs-hebdo/Fichier_logs_hebdo.docx
@@ -156,7 +156,13 @@
         <w:pStyle w:val="Titre2"/>
       </w:pPr>
       <w:r>
-        <w:t>Travaux effectués sur la semaine 45 (06/11/2018) :</w:t>
+        <w:t>Travaux</w:t>
+      </w:r>
+      <w:r>
+        <w:t xml:space="preserve"> effectués sur la semaine 45 (05</w:t>
+      </w:r>
+      <w:r>
+        <w:t>/11/2018) :</w:t>
       </w:r>
     </w:p>
     <w:p>
@@ -189,44 +195,98 @@
         <w:pStyle w:val="Titre2"/>
       </w:pPr>
       <w:r>
-        <w:t>À faire dans la prochaine semaine :</w:t>
-      </w:r>
-    </w:p>
-    <w:p>
-      <w:pPr>
-        <w:pStyle w:val="Paragraphedeliste"/>
-        <w:numPr>
-          <w:ilvl w:val="0"/>
-          <w:numId w:val="3"/>
-        </w:numPr>
-      </w:pPr>
-      <w:r>
-        <w:t>Les réponses aux benchmarks ne nous donnent pas d’indications claires sur la qualité de nos algorithmes. Il faut pouvoir comparer nos réponses.</w:t>
-      </w:r>
-    </w:p>
-    <w:p>
-      <w:pPr>
-        <w:pStyle w:val="Paragraphedeliste"/>
-        <w:numPr>
-          <w:ilvl w:val="0"/>
-          <w:numId w:val="3"/>
-        </w:numPr>
-      </w:pPr>
-      <w:r>
-        <w:t>Réfléchir pour les questions Q1 et Q2 en update</w:t>
-      </w:r>
-    </w:p>
-    <w:p>
-      <w:pPr>
-        <w:pStyle w:val="Paragraphedeliste"/>
-        <w:numPr>
-          <w:ilvl w:val="0"/>
-          <w:numId w:val="3"/>
-        </w:numPr>
-      </w:pPr>
-      <w:r>
-        <w:t>Développer ces méthodes</w:t>
-      </w:r>
+        <w:t>Travaux effectués sur la semaine 46 (12/11/2018) :</w:t>
+      </w:r>
+    </w:p>
+    <w:p>
+      <w:pPr>
+        <w:pStyle w:val="Paragraphedeliste"/>
+        <w:numPr>
+          <w:ilvl w:val="0"/>
+          <w:numId w:val="2"/>
+        </w:numPr>
+      </w:pPr>
+      <w:r>
+        <w:t>Fin des résolutions pour les questions initiales (Corrections en fonction du timestamp)</w:t>
+      </w:r>
+    </w:p>
+    <w:p>
+      <w:pPr>
+        <w:pStyle w:val="Paragraphedeliste"/>
+        <w:numPr>
+          <w:ilvl w:val="0"/>
+          <w:numId w:val="2"/>
+        </w:numPr>
+      </w:pPr>
+      <w:r>
+        <w:t>Début des réflexions pour développer les updates des taches</w:t>
+      </w:r>
+    </w:p>
+    <w:p>
+      <w:pPr>
+        <w:pStyle w:val="Paragraphedeliste"/>
+        <w:numPr>
+          <w:ilvl w:val="0"/>
+          <w:numId w:val="2"/>
+        </w:numPr>
+      </w:pPr>
+      <w:r>
+        <w:t>Des difficultés à comprendre les modèles de données pour la mise à jour du réseau social</w:t>
+      </w:r>
+    </w:p>
+    <w:p>
+      <w:pPr>
+        <w:ind w:left="0" w:firstLine="346"/>
+      </w:pPr>
+    </w:p>
+    <w:p>
+      <w:pPr>
+        <w:pStyle w:val="Titre2"/>
+      </w:pPr>
+      <w:r>
+        <w:t>Travaux effectués sur la semaine 47 (19/11/2018) :</w:t>
+      </w:r>
+    </w:p>
+    <w:p>
+      <w:pPr>
+        <w:pStyle w:val="Paragraphedeliste"/>
+        <w:numPr>
+          <w:ilvl w:val="0"/>
+          <w:numId w:val="2"/>
+        </w:numPr>
+      </w:pPr>
+      <w:r>
+        <w:t>Développement de l’update pour la question 1</w:t>
+      </w:r>
+    </w:p>
+    <w:p>
+      <w:pPr>
+        <w:pStyle w:val="Paragraphedeliste"/>
+        <w:numPr>
+          <w:ilvl w:val="0"/>
+          <w:numId w:val="2"/>
+        </w:numPr>
+      </w:pPr>
+      <w:r>
+        <w:t>Développement de l’update pour la question 2</w:t>
+      </w:r>
+    </w:p>
+    <w:p>
+      <w:pPr>
+        <w:pStyle w:val="Paragraphedeliste"/>
+        <w:numPr>
+          <w:ilvl w:val="0"/>
+          <w:numId w:val="2"/>
+        </w:numPr>
+      </w:pPr>
+      <w:r>
+        <w:t>Le manque de temps nous a empeché de chercher des solutions optimales. Nous avons néamnoins des réponses aux questions plus performantes pour l’update qu’en recalculant les réponses pour le réseau entier</w:t>
+      </w:r>
+    </w:p>
+    <w:p>
+      <w:pPr>
+        <w:ind w:left="0" w:firstLine="0"/>
+      </w:pPr>
     </w:p>
     <w:sectPr>
       <w:pgSz w:w="11906" w:h="16838"/>

</xml_diff>